<commit_message>
Fix Docx orshil and zorilgo
</commit_message>
<xml_diff>
--- a/lab3/Класс.docx
+++ b/lab3/Класс.docx
@@ -67,7 +67,32 @@
           <w:sz w:val="24"/>
           <w:szCs w:val="24"/>
         </w:rPr>
-        <w:t xml:space="preserve"> гишүүн өгөгдөл, функцууд, хандалтын</w:t>
+        <w:t xml:space="preserve"> </w:t>
+      </w:r>
+      <w:r>
+        <w:rPr>
+          <w:rFonts w:ascii="Times New Roman" w:hAnsi="Times New Roman" w:cs="Times New Roman"/>
+          <w:sz w:val="24"/>
+          <w:szCs w:val="24"/>
+          <w:lang w:val="en-US"/>
+        </w:rPr>
+        <w:t xml:space="preserve">классын </w:t>
+      </w:r>
+      <w:r>
+        <w:rPr>
+          <w:rFonts w:ascii="Times New Roman" w:hAnsi="Times New Roman" w:cs="Times New Roman"/>
+          <w:sz w:val="24"/>
+          <w:szCs w:val="24"/>
+        </w:rPr>
+        <w:t>гишүүн өгөгдөл, функц</w:t>
+      </w:r>
+      <w:r>
+        <w:rPr>
+          <w:rFonts w:ascii="Times New Roman" w:hAnsi="Times New Roman" w:cs="Times New Roman"/>
+          <w:sz w:val="24"/>
+          <w:szCs w:val="24"/>
+        </w:rPr>
+        <w:t>, хандалтын</w:t>
       </w:r>
       <w:r>
         <w:rPr>
@@ -137,38 +162,6 @@
           <w:szCs w:val="24"/>
         </w:rPr>
       </w:pPr>
-      <w:r>
-        <w:rPr>
-          <w:rFonts w:ascii="Times New Roman" w:hAnsi="Times New Roman" w:cs="Times New Roman"/>
-          <w:sz w:val="24"/>
-          <w:szCs w:val="24"/>
-        </w:rPr>
-        <w:t xml:space="preserve">Класс, объектын </w:t>
-      </w:r>
-      <w:r>
-        <w:rPr>
-          <w:rFonts w:ascii="Times New Roman" w:hAnsi="Times New Roman" w:cs="Times New Roman"/>
-          <w:sz w:val="24"/>
-          <w:szCs w:val="24"/>
-        </w:rPr>
-        <w:t xml:space="preserve">тухай </w:t>
-      </w:r>
-      <w:r>
-        <w:rPr>
-          <w:rFonts w:ascii="Times New Roman" w:hAnsi="Times New Roman" w:cs="Times New Roman"/>
-          <w:sz w:val="24"/>
-          <w:szCs w:val="24"/>
-        </w:rPr>
-        <w:t>судлана.</w:t>
-      </w:r>
-      <w:r>
-        <w:rPr>
-          <w:rFonts w:ascii="Times New Roman" w:hAnsi="Times New Roman" w:cs="Times New Roman"/>
-          <w:sz w:val="24"/>
-          <w:szCs w:val="24"/>
-        </w:rPr>
-        <w:t xml:space="preserve"> </w:t>
-      </w:r>
       <w:r>
         <w:rPr>
           <w:rFonts w:ascii="Times New Roman" w:hAnsi="Times New Roman" w:cs="Times New Roman"/>
@@ -358,7 +351,7 @@
       <w:pPr>
         <w:pStyle w:val="ListParagraph"/>
         <w:numPr>
-          <w:ilvl w:val="0"/>
+          <w:ilvl w:val="1"/>
           <w:numId w:val="4"/>
         </w:numPr>
         <w:rPr>
@@ -373,7 +366,17 @@
           <w:sz w:val="24"/>
           <w:szCs w:val="24"/>
         </w:rPr>
-        <w:t>Гишүүн функцуупыг зарлах</w:t>
+        <w:t>Хандалтын түвшинг тодорхойло</w:t>
+      </w:r>
+      <w:bookmarkStart w:id="0" w:name="_GoBack"/>
+      <w:bookmarkEnd w:id="0"/>
+      <w:r>
+        <w:rPr>
+          <w:rFonts w:ascii="Times New Roman" w:hAnsi="Times New Roman" w:cs="Times New Roman"/>
+          <w:sz w:val="24"/>
+          <w:szCs w:val="24"/>
+        </w:rPr>
+        <w:t>х</w:t>
       </w:r>
     </w:p>
     <w:p>
@@ -395,7 +398,7 @@
           <w:sz w:val="24"/>
           <w:szCs w:val="24"/>
         </w:rPr>
-        <w:t>Объект заралах</w:t>
+        <w:t>Гишүүн функцуупыг зарлах</w:t>
       </w:r>
     </w:p>
     <w:p>
@@ -407,6 +410,28 @@
         </w:numPr>
         <w:rPr>
           <w:rFonts w:ascii="Times New Roman" w:hAnsi="Times New Roman" w:cs="Times New Roman"/>
+          <w:sz w:val="24"/>
+          <w:szCs w:val="24"/>
+        </w:rPr>
+      </w:pPr>
+      <w:r>
+        <w:rPr>
+          <w:rFonts w:ascii="Times New Roman" w:hAnsi="Times New Roman" w:cs="Times New Roman"/>
+          <w:sz w:val="24"/>
+          <w:szCs w:val="24"/>
+        </w:rPr>
+        <w:t>Объект заралах</w:t>
+      </w:r>
+    </w:p>
+    <w:p>
+      <w:pPr>
+        <w:pStyle w:val="ListParagraph"/>
+        <w:numPr>
+          <w:ilvl w:val="0"/>
+          <w:numId w:val="4"/>
+        </w:numPr>
+        <w:rPr>
+          <w:rFonts w:ascii="Times New Roman" w:hAnsi="Times New Roman" w:cs="Times New Roman"/>
           <w:b/>
           <w:sz w:val="28"/>
           <w:szCs w:val="28"/>
@@ -836,6 +861,7 @@
           <w:sz w:val="24"/>
           <w:szCs w:val="24"/>
         </w:rPr>
+        <w:lastRenderedPageBreak/>
         <w:t>Гишүүн функц</w:t>
       </w:r>
     </w:p>
@@ -855,7 +881,6 @@
           <w:sz w:val="24"/>
           <w:szCs w:val="24"/>
         </w:rPr>
-        <w:lastRenderedPageBreak/>
         <w:t xml:space="preserve">Гишүүн функц нь классынхаа гишүүн өгөгдөлийг боловсруулах, бусад функцтэй өгөгдөл, мэдээлэл солилцох интерфейс болдог. </w:t>
       </w:r>
       <w:r>
@@ -1767,8 +1792,6 @@
           <w:szCs w:val="24"/>
         </w:rPr>
       </w:pPr>
-      <w:bookmarkStart w:id="0" w:name="_GoBack"/>
-      <w:bookmarkEnd w:id="0"/>
     </w:p>
     <w:sectPr>
       <w:pgSz w:w="12240" w:h="15840"/>

</xml_diff>